<commit_message>
Update Documentação de requisitos-v1.docx
</commit_message>
<xml_diff>
--- a/Projeto Vitrine Virtural/Documentation/Artefatos-final/Documentação de requisitos-v1.docx
+++ b/Projeto Vitrine Virtural/Documentation/Artefatos-final/Documentação de requisitos-v1.docx
@@ -1,7 +1,28 @@
 
 <file path=word/document.xml><?xml version="1.0" encoding="utf-8"?>
-<w:document xmlns:wpc="http://schemas.microsoft.com/office/word/2010/wordprocessingCanvas" xmlns:cx="http://schemas.microsoft.com/office/drawing/2014/chartex" xmlns:cx1="http://schemas.microsoft.com/office/drawing/2015/9/8/chartex" xmlns:cx2="http://schemas.microsoft.com/office/drawing/2015/10/21/chartex" xmlns:cx3="http://schemas.microsoft.com/office/drawing/2016/5/9/chartex" xmlns:cx4="http://schemas.microsoft.com/office/drawing/2016/5/10/chartex" xmlns:cx5="http://schemas.microsoft.com/office/drawing/2016/5/11/chartex" xmlns:cx6="http://schemas.microsoft.com/office/drawing/2016/5/12/chartex" xmlns:cx7="http://schemas.microsoft.com/office/drawing/2016/5/13/chartex" xmlns:cx8="http://schemas.microsoft.com/office/drawing/2016/5/14/chartex" xmlns:mc="http://schemas.openxmlformats.org/markup-compatibility/2006" xmlns:aink="http://schemas.microsoft.com/office/drawing/2016/ink" xmlns:am3d="http://schemas.microsoft.com/office/drawing/2017/model3d" xmlns:o="urn:schemas-microsoft-com:office:office" xmlns:oel="http://schemas.microsoft.com/office/2019/extlst" xmlns:r="http://schemas.openxmlformats.org/officeDocument/2006/relationships" xmlns:m="http://schemas.openxmlformats.org/officeDocument/2006/math" xmlns:v="urn:schemas-microsoft-com:vml" xmlns:wp14="http://schemas.microsoft.com/office/word/2010/wordprocessingDrawing" xmlns:wp="http://schemas.openxmlformats.org/drawingml/2006/wordprocessingDrawing" xmlns:w10="urn:schemas-microsoft-com:office:word" xmlns:w="http://schemas.openxmlformats.org/wordprocessingml/2006/main" xmlns:w14="http://schemas.microsoft.com/office/word/2010/wordml" xmlns:w15="http://schemas.microsoft.com/office/word/2012/wordml" xmlns:w16cex="http://schemas.microsoft.com/office/word/2018/wordml/cex" xmlns:w16cid="http://schemas.microsoft.com/office/word/2016/wordml/cid" xmlns:w16="http://schemas.microsoft.com/office/word/2018/wordml" xmlns:w16du="http://schemas.microsoft.com/office/word/2023/wordml/word16du" xmlns:w16sdtdh="http://schemas.microsoft.com/office/word/2020/wordml/sdtdatahash" xmlns:w16se="http://schemas.microsoft.com/office/word/2015/wordml/symex" xmlns:wpg="http://schemas.microsoft.com/office/word/2010/wordprocessingGroup" xmlns:wpi="http://schemas.microsoft.com/office/word/2010/wordprocessingInk" xmlns:wne="http://schemas.microsoft.com/office/word/2006/wordml" xmlns:wps="http://schemas.microsoft.com/office/word/2010/wordprocessingShape" mc:Ignorable="w14 w15 w16se w16cid w16 w16cex w16sdtdh w16du wp14">
+<w:document xmlns:wpc="http://schemas.microsoft.com/office/word/2010/wordprocessingCanvas" xmlns:cx="http://schemas.microsoft.com/office/drawing/2014/chartex" xmlns:cx1="http://schemas.microsoft.com/office/drawing/2015/9/8/chartex" xmlns:cx2="http://schemas.microsoft.com/office/drawing/2015/10/21/chartex" xmlns:cx3="http://schemas.microsoft.com/office/drawing/2016/5/9/chartex" xmlns:cx4="http://schemas.microsoft.com/office/drawing/2016/5/10/chartex" xmlns:cx5="http://schemas.microsoft.com/office/drawing/2016/5/11/chartex" xmlns:cx6="http://schemas.microsoft.com/office/drawing/2016/5/12/chartex" xmlns:cx7="http://schemas.microsoft.com/office/drawing/2016/5/13/chartex" xmlns:cx8="http://schemas.microsoft.com/office/drawing/2016/5/14/chartex" xmlns:mc="http://schemas.openxmlformats.org/markup-compatibility/2006" xmlns:aink="http://schemas.microsoft.com/office/drawing/2016/ink" xmlns:am3d="http://schemas.microsoft.com/office/drawing/2017/model3d" xmlns:o="urn:schemas-microsoft-com:office:office" xmlns:oel="http://schemas.microsoft.com/office/2019/extlst" xmlns:r="http://schemas.openxmlformats.org/officeDocument/2006/relationships" xmlns:m="http://schemas.openxmlformats.org/officeDocument/2006/math" xmlns:v="urn:schemas-microsoft-com:vml" xmlns:wp14="http://schemas.microsoft.com/office/word/2010/wordprocessingDrawing" xmlns:wp="http://schemas.openxmlformats.org/drawingml/2006/wordprocessingDrawing" xmlns:w10="urn:schemas-microsoft-com:office:word" xmlns:w="http://schemas.openxmlformats.org/wordprocessingml/2006/main" xmlns:w14="http://schemas.microsoft.com/office/word/2010/wordml" xmlns:w15="http://schemas.microsoft.com/office/word/2012/wordml" xmlns:w16cex="http://schemas.microsoft.com/office/word/2018/wordml/cex" xmlns:w16cid="http://schemas.microsoft.com/office/word/2016/wordml/cid" xmlns:w16="http://schemas.microsoft.com/office/word/2018/wordml" xmlns:w16sdtdh="http://schemas.microsoft.com/office/word/2020/wordml/sdtdatahash" xmlns:w16se="http://schemas.microsoft.com/office/word/2015/wordml/symex" xmlns:wpg="http://schemas.microsoft.com/office/word/2010/wordprocessingGroup" xmlns:wpi="http://schemas.microsoft.com/office/word/2010/wordprocessingInk" xmlns:wne="http://schemas.microsoft.com/office/word/2006/wordml" xmlns:wps="http://schemas.microsoft.com/office/word/2010/wordprocessingShape" mc:Ignorable="w14 w15 w16se w16cid w16 w16cex w16sdtdh wp14">
   <w:body>
+    <w:p>
+      <w:pPr>
+        <w:rPr>
+          <w:rFonts w:ascii="Arial" w:hAnsi="Arial" w:cs="Arial"/>
+          <w:b/>
+          <w:bCs/>
+          <w:sz w:val="20"/>
+          <w:szCs w:val="20"/>
+        </w:rPr>
+      </w:pPr>
+      <w:r>
+        <w:rPr>
+          <w:rFonts w:ascii="Arial" w:hAnsi="Arial" w:cs="Arial"/>
+          <w:b/>
+          <w:bCs/>
+          <w:sz w:val="20"/>
+          <w:szCs w:val="20"/>
+        </w:rPr>
+        <w:t>Teste teste teste testando</w:t>
+      </w:r>
+    </w:p>
     <w:p>
       <w:pPr>
         <w:rPr>
@@ -632,11 +653,19 @@
                 <w:rFonts w:ascii="Arial" w:eastAsia="Calibri" w:hAnsi="Arial"/>
               </w:rPr>
             </w:pPr>
+            <w:proofErr w:type="gramStart"/>
             <w:r>
               <w:rPr>
                 <w:rFonts w:ascii="Arial" w:eastAsia="Calibri" w:hAnsi="Arial"/>
               </w:rPr>
-              <w:t>(  ) Oculto</w:t>
+              <w:t>(  )</w:t>
+            </w:r>
+            <w:proofErr w:type="gramEnd"/>
+            <w:r>
+              <w:rPr>
+                <w:rFonts w:ascii="Arial" w:eastAsia="Calibri" w:hAnsi="Arial"/>
+              </w:rPr>
+              <w:t xml:space="preserve"> Oculto</w:t>
             </w:r>
           </w:p>
           <w:p>
@@ -708,12 +737,21 @@
                 <w:szCs w:val="24"/>
               </w:rPr>
             </w:pPr>
+            <w:proofErr w:type="gramStart"/>
             <w:r>
               <w:rPr>
                 <w:rFonts w:ascii="Arial" w:eastAsia="Calibri" w:hAnsi="Arial" w:cs="Arial"/>
                 <w:szCs w:val="24"/>
               </w:rPr>
-              <w:t>(  ) Alta</w:t>
+              <w:t>(  )</w:t>
+            </w:r>
+            <w:proofErr w:type="gramEnd"/>
+            <w:r>
+              <w:rPr>
+                <w:rFonts w:ascii="Arial" w:eastAsia="Calibri" w:hAnsi="Arial" w:cs="Arial"/>
+                <w:szCs w:val="24"/>
+              </w:rPr>
+              <w:t xml:space="preserve"> Alta</w:t>
             </w:r>
           </w:p>
           <w:p>
@@ -725,12 +763,21 @@
                 <w:szCs w:val="24"/>
               </w:rPr>
             </w:pPr>
+            <w:proofErr w:type="gramStart"/>
             <w:r>
               <w:rPr>
                 <w:rFonts w:ascii="Arial" w:eastAsia="Calibri" w:hAnsi="Arial" w:cs="Arial"/>
                 <w:szCs w:val="24"/>
               </w:rPr>
-              <w:t>(  ) Média</w:t>
+              <w:t>(  )</w:t>
+            </w:r>
+            <w:proofErr w:type="gramEnd"/>
+            <w:r>
+              <w:rPr>
+                <w:rFonts w:ascii="Arial" w:eastAsia="Calibri" w:hAnsi="Arial" w:cs="Arial"/>
+                <w:szCs w:val="24"/>
+              </w:rPr>
+              <w:t xml:space="preserve"> Média</w:t>
             </w:r>
           </w:p>
           <w:p>
@@ -744,13 +791,23 @@
                 <w:lang w:eastAsia="ar-SA"/>
               </w:rPr>
             </w:pPr>
+            <w:proofErr w:type="gramStart"/>
             <w:r>
               <w:rPr>
                 <w:rFonts w:ascii="Arial" w:hAnsi="Arial" w:cs="Arial"/>
                 <w:szCs w:val="24"/>
                 <w:lang w:eastAsia="ar-SA"/>
               </w:rPr>
-              <w:t>(  ) Baixa</w:t>
+              <w:t>(  )</w:t>
+            </w:r>
+            <w:proofErr w:type="gramEnd"/>
+            <w:r>
+              <w:rPr>
+                <w:rFonts w:ascii="Arial" w:hAnsi="Arial" w:cs="Arial"/>
+                <w:szCs w:val="24"/>
+                <w:lang w:eastAsia="ar-SA"/>
+              </w:rPr>
+              <w:t xml:space="preserve"> Baixa</w:t>
             </w:r>
           </w:p>
         </w:tc>
@@ -870,7 +927,23 @@
     </w:p>
     <w:p>
       <w:r>
-        <w:t>Prioridade: Essencial(é uma regra?), Importante, Desejável. (quando o sistema está dentro da pool principal ele está funcionando corretamente, quando tem requisito não funcional em andamento no sistema o sistema está funcionando eficientemente)</w:t>
+        <w:t xml:space="preserve">Prioridade: </w:t>
+      </w:r>
+      <w:proofErr w:type="gramStart"/>
+      <w:r>
+        <w:t>Essencial(</w:t>
+      </w:r>
+      <w:proofErr w:type="gramEnd"/>
+      <w:r>
+        <w:t xml:space="preserve">é uma regra?), Importante, Desejável. (quando o sistema está </w:t>
+      </w:r>
+      <w:proofErr w:type="gramStart"/>
+      <w:r>
+        <w:t>dentro da pool principal</w:t>
+      </w:r>
+      <w:proofErr w:type="gramEnd"/>
+      <w:r>
+        <w:t xml:space="preserve"> ele está funcionando corretamente, quando tem requisito não funcional em andamento no sistema o sistema está funcionando eficientemente)</w:t>
       </w:r>
     </w:p>
     <w:p>
@@ -929,7 +1002,6 @@
           <w:sz w:val="20"/>
           <w:szCs w:val="20"/>
         </w:rPr>
-        <w:lastRenderedPageBreak/>
         <w:t>Quadro 1</w:t>
       </w:r>
       <w:r>
@@ -2748,7 +2820,6 @@
                 <w:b/>
                 <w:bCs/>
               </w:rPr>
-              <w:lastRenderedPageBreak/>
               <w:t>ID:</w:t>
             </w:r>
             <w:r>
@@ -4194,7 +4265,15 @@
                 <w:rFonts w:ascii="Calibri" w:hAnsi="Calibri" w:cs="Calibri"/>
                 <w:color w:val="000000"/>
               </w:rPr>
-              <w:t xml:space="preserve">s seus dados </w:t>
+              <w:t xml:space="preserve">s seus </w:t>
+            </w:r>
+            <w:proofErr w:type="gramStart"/>
+            <w:r>
+              <w:rPr>
+                <w:rFonts w:ascii="Calibri" w:hAnsi="Calibri" w:cs="Calibri"/>
+                <w:color w:val="000000"/>
+              </w:rPr>
+              <w:t xml:space="preserve">dados </w:t>
             </w:r>
             <w:r>
               <w:rPr>
@@ -4217,6 +4296,7 @@
               </w:rPr>
               <w:t>ados</w:t>
             </w:r>
+            <w:proofErr w:type="gramEnd"/>
             <w:r>
               <w:rPr>
                 <w:rFonts w:ascii="Calibri" w:hAnsi="Calibri" w:cs="Calibri"/>
@@ -4312,12 +4392,21 @@
               </w:rPr>
               <w:t xml:space="preserve"> e senha; </w:t>
             </w:r>
-            <w:r>
-              <w:rPr>
-                <w:rFonts w:ascii="Calibri" w:hAnsi="Calibri" w:cs="Calibri"/>
-                <w:color w:val="000000"/>
-              </w:rPr>
-              <w:t>Criar b</w:t>
+            <w:proofErr w:type="gramStart"/>
+            <w:r>
+              <w:rPr>
+                <w:rFonts w:ascii="Calibri" w:hAnsi="Calibri" w:cs="Calibri"/>
+                <w:color w:val="000000"/>
+              </w:rPr>
+              <w:t>Criar</w:t>
+            </w:r>
+            <w:proofErr w:type="gramEnd"/>
+            <w:r>
+              <w:rPr>
+                <w:rFonts w:ascii="Calibri" w:hAnsi="Calibri" w:cs="Calibri"/>
+                <w:color w:val="000000"/>
+              </w:rPr>
+              <w:t xml:space="preserve"> b</w:t>
             </w:r>
             <w:r>
               <w:rPr>
@@ -4425,7 +4514,6 @@
                 <w:b/>
                 <w:bCs/>
               </w:rPr>
-              <w:lastRenderedPageBreak/>
               <w:t>ID:</w:t>
             </w:r>
             <w:r>
@@ -6338,6 +6426,7 @@
               </w:rPr>
               <w:t xml:space="preserve"> permitir </w:t>
             </w:r>
+            <w:proofErr w:type="gramStart"/>
             <w:r>
               <w:rPr>
                 <w:rFonts w:ascii="Calibri" w:hAnsi="Calibri" w:cs="Calibri"/>
@@ -6345,6 +6434,7 @@
               </w:rPr>
               <w:t>o  usuário</w:t>
             </w:r>
+            <w:proofErr w:type="gramEnd"/>
             <w:r>
               <w:rPr>
                 <w:rFonts w:ascii="Calibri" w:hAnsi="Calibri" w:cs="Calibri"/>
@@ -13005,7 +13095,7 @@
 </file>
 
 <file path=word/comments.xml><?xml version="1.0" encoding="utf-8"?>
-<w:comments xmlns:wpc="http://schemas.microsoft.com/office/word/2010/wordprocessingCanvas" xmlns:cx="http://schemas.microsoft.com/office/drawing/2014/chartex" xmlns:cx1="http://schemas.microsoft.com/office/drawing/2015/9/8/chartex" xmlns:cx2="http://schemas.microsoft.com/office/drawing/2015/10/21/chartex" xmlns:cx3="http://schemas.microsoft.com/office/drawing/2016/5/9/chartex" xmlns:cx4="http://schemas.microsoft.com/office/drawing/2016/5/10/chartex" xmlns:cx5="http://schemas.microsoft.com/office/drawing/2016/5/11/chartex" xmlns:cx6="http://schemas.microsoft.com/office/drawing/2016/5/12/chartex" xmlns:cx7="http://schemas.microsoft.com/office/drawing/2016/5/13/chartex" xmlns:cx8="http://schemas.microsoft.com/office/drawing/2016/5/14/chartex" xmlns:mc="http://schemas.openxmlformats.org/markup-compatibility/2006" xmlns:aink="http://schemas.microsoft.com/office/drawing/2016/ink" xmlns:am3d="http://schemas.microsoft.com/office/drawing/2017/model3d" xmlns:o="urn:schemas-microsoft-com:office:office" xmlns:oel="http://schemas.microsoft.com/office/2019/extlst" xmlns:r="http://schemas.openxmlformats.org/officeDocument/2006/relationships" xmlns:m="http://schemas.openxmlformats.org/officeDocument/2006/math" xmlns:v="urn:schemas-microsoft-com:vml" xmlns:wp14="http://schemas.microsoft.com/office/word/2010/wordprocessingDrawing" xmlns:wp="http://schemas.openxmlformats.org/drawingml/2006/wordprocessingDrawing" xmlns:w10="urn:schemas-microsoft-com:office:word" xmlns:w="http://schemas.openxmlformats.org/wordprocessingml/2006/main" xmlns:w14="http://schemas.microsoft.com/office/word/2010/wordml" xmlns:w15="http://schemas.microsoft.com/office/word/2012/wordml" xmlns:w16cex="http://schemas.microsoft.com/office/word/2018/wordml/cex" xmlns:w16cid="http://schemas.microsoft.com/office/word/2016/wordml/cid" xmlns:w16="http://schemas.microsoft.com/office/word/2018/wordml" xmlns:w16du="http://schemas.microsoft.com/office/word/2023/wordml/word16du" xmlns:w16sdtdh="http://schemas.microsoft.com/office/word/2020/wordml/sdtdatahash" xmlns:w16se="http://schemas.microsoft.com/office/word/2015/wordml/symex" xmlns:wpg="http://schemas.microsoft.com/office/word/2010/wordprocessingGroup" xmlns:wpi="http://schemas.microsoft.com/office/word/2010/wordprocessingInk" xmlns:wne="http://schemas.microsoft.com/office/word/2006/wordml" xmlns:wps="http://schemas.microsoft.com/office/word/2010/wordprocessingShape" mc:Ignorable="w14 w15 w16se w16cid w16 w16cex w16sdtdh w16du wp14">
+<w:comments xmlns:wpc="http://schemas.microsoft.com/office/word/2010/wordprocessingCanvas" xmlns:cx="http://schemas.microsoft.com/office/drawing/2014/chartex" xmlns:cx1="http://schemas.microsoft.com/office/drawing/2015/9/8/chartex" xmlns:cx2="http://schemas.microsoft.com/office/drawing/2015/10/21/chartex" xmlns:cx3="http://schemas.microsoft.com/office/drawing/2016/5/9/chartex" xmlns:cx4="http://schemas.microsoft.com/office/drawing/2016/5/10/chartex" xmlns:cx5="http://schemas.microsoft.com/office/drawing/2016/5/11/chartex" xmlns:cx6="http://schemas.microsoft.com/office/drawing/2016/5/12/chartex" xmlns:cx7="http://schemas.microsoft.com/office/drawing/2016/5/13/chartex" xmlns:cx8="http://schemas.microsoft.com/office/drawing/2016/5/14/chartex" xmlns:mc="http://schemas.openxmlformats.org/markup-compatibility/2006" xmlns:aink="http://schemas.microsoft.com/office/drawing/2016/ink" xmlns:am3d="http://schemas.microsoft.com/office/drawing/2017/model3d" xmlns:o="urn:schemas-microsoft-com:office:office" xmlns:oel="http://schemas.microsoft.com/office/2019/extlst" xmlns:r="http://schemas.openxmlformats.org/officeDocument/2006/relationships" xmlns:m="http://schemas.openxmlformats.org/officeDocument/2006/math" xmlns:v="urn:schemas-microsoft-com:vml" xmlns:wp14="http://schemas.microsoft.com/office/word/2010/wordprocessingDrawing" xmlns:wp="http://schemas.openxmlformats.org/drawingml/2006/wordprocessingDrawing" xmlns:w10="urn:schemas-microsoft-com:office:word" xmlns:w="http://schemas.openxmlformats.org/wordprocessingml/2006/main" xmlns:w14="http://schemas.microsoft.com/office/word/2010/wordml" xmlns:w15="http://schemas.microsoft.com/office/word/2012/wordml" xmlns:w16cex="http://schemas.microsoft.com/office/word/2018/wordml/cex" xmlns:w16cid="http://schemas.microsoft.com/office/word/2016/wordml/cid" xmlns:w16="http://schemas.microsoft.com/office/word/2018/wordml" xmlns:w16sdtdh="http://schemas.microsoft.com/office/word/2020/wordml/sdtdatahash" xmlns:w16se="http://schemas.microsoft.com/office/word/2015/wordml/symex" xmlns:wpg="http://schemas.microsoft.com/office/word/2010/wordprocessingGroup" xmlns:wpi="http://schemas.microsoft.com/office/word/2010/wordprocessingInk" xmlns:wne="http://schemas.microsoft.com/office/word/2006/wordml" xmlns:wps="http://schemas.microsoft.com/office/word/2010/wordprocessingShape" mc:Ignorable="w14 w15 w16se w16cid w16 w16cex w16sdtdh wp14">
   <w:comment w:id="0" w:author="MATHEUS DA SILVA GOMES" w:date="2024-04-15T09:59:00Z" w:initials="MG">
     <w:p>
       <w:pPr>
@@ -13170,7 +13260,7 @@
 </file>
 
 <file path=word/commentsExtended.xml><?xml version="1.0" encoding="utf-8"?>
-<w15:commentsEx xmlns:wpc="http://schemas.microsoft.com/office/word/2010/wordprocessingCanvas" xmlns:cx="http://schemas.microsoft.com/office/drawing/2014/chartex" xmlns:cx1="http://schemas.microsoft.com/office/drawing/2015/9/8/chartex" xmlns:cx2="http://schemas.microsoft.com/office/drawing/2015/10/21/chartex" xmlns:cx3="http://schemas.microsoft.com/office/drawing/2016/5/9/chartex" xmlns:cx4="http://schemas.microsoft.com/office/drawing/2016/5/10/chartex" xmlns:cx5="http://schemas.microsoft.com/office/drawing/2016/5/11/chartex" xmlns:cx6="http://schemas.microsoft.com/office/drawing/2016/5/12/chartex" xmlns:cx7="http://schemas.microsoft.com/office/drawing/2016/5/13/chartex" xmlns:cx8="http://schemas.microsoft.com/office/drawing/2016/5/14/chartex" xmlns:mc="http://schemas.openxmlformats.org/markup-compatibility/2006" xmlns:aink="http://schemas.microsoft.com/office/drawing/2016/ink" xmlns:am3d="http://schemas.microsoft.com/office/drawing/2017/model3d" xmlns:o="urn:schemas-microsoft-com:office:office" xmlns:oel="http://schemas.microsoft.com/office/2019/extlst" xmlns:r="http://schemas.openxmlformats.org/officeDocument/2006/relationships" xmlns:m="http://schemas.openxmlformats.org/officeDocument/2006/math" xmlns:v="urn:schemas-microsoft-com:vml" xmlns:wp14="http://schemas.microsoft.com/office/word/2010/wordprocessingDrawing" xmlns:wp="http://schemas.openxmlformats.org/drawingml/2006/wordprocessingDrawing" xmlns:w10="urn:schemas-microsoft-com:office:word" xmlns:w="http://schemas.openxmlformats.org/wordprocessingml/2006/main" xmlns:w14="http://schemas.microsoft.com/office/word/2010/wordml" xmlns:w15="http://schemas.microsoft.com/office/word/2012/wordml" xmlns:w16cex="http://schemas.microsoft.com/office/word/2018/wordml/cex" xmlns:w16cid="http://schemas.microsoft.com/office/word/2016/wordml/cid" xmlns:w16="http://schemas.microsoft.com/office/word/2018/wordml" xmlns:w16du="http://schemas.microsoft.com/office/word/2023/wordml/word16du" xmlns:w16sdtdh="http://schemas.microsoft.com/office/word/2020/wordml/sdtdatahash" xmlns:w16se="http://schemas.microsoft.com/office/word/2015/wordml/symex" xmlns:wpg="http://schemas.microsoft.com/office/word/2010/wordprocessingGroup" xmlns:wpi="http://schemas.microsoft.com/office/word/2010/wordprocessingInk" xmlns:wne="http://schemas.microsoft.com/office/word/2006/wordml" xmlns:wps="http://schemas.microsoft.com/office/word/2010/wordprocessingShape" mc:Ignorable="w14 w15 w16se w16cid w16 w16cex w16sdtdh w16du wp14">
+<w15:commentsEx xmlns:wpc="http://schemas.microsoft.com/office/word/2010/wordprocessingCanvas" xmlns:cx="http://schemas.microsoft.com/office/drawing/2014/chartex" xmlns:cx1="http://schemas.microsoft.com/office/drawing/2015/9/8/chartex" xmlns:cx2="http://schemas.microsoft.com/office/drawing/2015/10/21/chartex" xmlns:cx3="http://schemas.microsoft.com/office/drawing/2016/5/9/chartex" xmlns:cx4="http://schemas.microsoft.com/office/drawing/2016/5/10/chartex" xmlns:cx5="http://schemas.microsoft.com/office/drawing/2016/5/11/chartex" xmlns:cx6="http://schemas.microsoft.com/office/drawing/2016/5/12/chartex" xmlns:cx7="http://schemas.microsoft.com/office/drawing/2016/5/13/chartex" xmlns:cx8="http://schemas.microsoft.com/office/drawing/2016/5/14/chartex" xmlns:mc="http://schemas.openxmlformats.org/markup-compatibility/2006" xmlns:aink="http://schemas.microsoft.com/office/drawing/2016/ink" xmlns:am3d="http://schemas.microsoft.com/office/drawing/2017/model3d" xmlns:o="urn:schemas-microsoft-com:office:office" xmlns:oel="http://schemas.microsoft.com/office/2019/extlst" xmlns:r="http://schemas.openxmlformats.org/officeDocument/2006/relationships" xmlns:m="http://schemas.openxmlformats.org/officeDocument/2006/math" xmlns:v="urn:schemas-microsoft-com:vml" xmlns:wp14="http://schemas.microsoft.com/office/word/2010/wordprocessingDrawing" xmlns:wp="http://schemas.openxmlformats.org/drawingml/2006/wordprocessingDrawing" xmlns:w10="urn:schemas-microsoft-com:office:word" xmlns:w="http://schemas.openxmlformats.org/wordprocessingml/2006/main" xmlns:w14="http://schemas.microsoft.com/office/word/2010/wordml" xmlns:w15="http://schemas.microsoft.com/office/word/2012/wordml" xmlns:w16cex="http://schemas.microsoft.com/office/word/2018/wordml/cex" xmlns:w16cid="http://schemas.microsoft.com/office/word/2016/wordml/cid" xmlns:w16="http://schemas.microsoft.com/office/word/2018/wordml" xmlns:w16sdtdh="http://schemas.microsoft.com/office/word/2020/wordml/sdtdatahash" xmlns:w16se="http://schemas.microsoft.com/office/word/2015/wordml/symex" xmlns:wpg="http://schemas.microsoft.com/office/word/2010/wordprocessingGroup" xmlns:wpi="http://schemas.microsoft.com/office/word/2010/wordprocessingInk" xmlns:wne="http://schemas.microsoft.com/office/word/2006/wordml" xmlns:wps="http://schemas.microsoft.com/office/word/2010/wordprocessingShape" mc:Ignorable="w14 w15 w16se w16cid w16 w16cex w16sdtdh wp14">
   <w15:commentEx w15:paraId="7C705924" w15:done="1"/>
   <w15:commentEx w15:paraId="12E363A1" w15:done="1"/>
   <w15:commentEx w15:paraId="0CC0B38F" w15:paraIdParent="12E363A1" w15:done="1"/>
@@ -13185,7 +13275,7 @@
 </file>
 
 <file path=word/commentsExtensible.xml><?xml version="1.0" encoding="utf-8"?>
-<w16cex:commentsExtensible xmlns:wpc="http://schemas.microsoft.com/office/word/2010/wordprocessingCanvas" xmlns:cx="http://schemas.microsoft.com/office/drawing/2014/chartex" xmlns:cx1="http://schemas.microsoft.com/office/drawing/2015/9/8/chartex" xmlns:cx2="http://schemas.microsoft.com/office/drawing/2015/10/21/chartex" xmlns:cx3="http://schemas.microsoft.com/office/drawing/2016/5/9/chartex" xmlns:cx4="http://schemas.microsoft.com/office/drawing/2016/5/10/chartex" xmlns:cx5="http://schemas.microsoft.com/office/drawing/2016/5/11/chartex" xmlns:cx6="http://schemas.microsoft.com/office/drawing/2016/5/12/chartex" xmlns:cx7="http://schemas.microsoft.com/office/drawing/2016/5/13/chartex" xmlns:cx8="http://schemas.microsoft.com/office/drawing/2016/5/14/chartex" xmlns:cr="http://schemas.microsoft.com/office/comments/2020/reactions" xmlns:mc="http://schemas.openxmlformats.org/markup-compatibility/2006" xmlns:aink="http://schemas.microsoft.com/office/drawing/2016/ink" xmlns:am3d="http://schemas.microsoft.com/office/drawing/2017/model3d" xmlns:o="urn:schemas-microsoft-com:office:office" xmlns:oel="http://schemas.microsoft.com/office/2019/extlst" xmlns:r="http://schemas.openxmlformats.org/officeDocument/2006/relationships" xmlns:m="http://schemas.openxmlformats.org/officeDocument/2006/math" xmlns:v="urn:schemas-microsoft-com:vml" xmlns:wp14="http://schemas.microsoft.com/office/word/2010/wordprocessingDrawing" xmlns:wp="http://schemas.openxmlformats.org/drawingml/2006/wordprocessingDrawing" xmlns:w10="urn:schemas-microsoft-com:office:word" xmlns:w="http://schemas.openxmlformats.org/wordprocessingml/2006/main" xmlns:w14="http://schemas.microsoft.com/office/word/2010/wordml" xmlns:w15="http://schemas.microsoft.com/office/word/2012/wordml" xmlns:w16cex="http://schemas.microsoft.com/office/word/2018/wordml/cex" xmlns:w16cid="http://schemas.microsoft.com/office/word/2016/wordml/cid" xmlns:w16="http://schemas.microsoft.com/office/word/2018/wordml" xmlns:w16du="http://schemas.microsoft.com/office/word/2023/wordml/word16du" xmlns:w16sdtdh="http://schemas.microsoft.com/office/word/2020/wordml/sdtdatahash" xmlns:w16se="http://schemas.microsoft.com/office/word/2015/wordml/symex" xmlns:wpg="http://schemas.microsoft.com/office/word/2010/wordprocessingGroup" xmlns:wpi="http://schemas.microsoft.com/office/word/2010/wordprocessingInk" xmlns:wne="http://schemas.microsoft.com/office/word/2006/wordml" xmlns:wps="http://schemas.microsoft.com/office/word/2010/wordprocessingShape" mc:Ignorable="w14 w15 w16se w16cid w16 w16cex w16sdtdh cr w16du wp14">
+<w16cex:commentsExtensible xmlns:wpc="http://schemas.microsoft.com/office/word/2010/wordprocessingCanvas" xmlns:cx="http://schemas.microsoft.com/office/drawing/2014/chartex" xmlns:cx1="http://schemas.microsoft.com/office/drawing/2015/9/8/chartex" xmlns:cx2="http://schemas.microsoft.com/office/drawing/2015/10/21/chartex" xmlns:cx3="http://schemas.microsoft.com/office/drawing/2016/5/9/chartex" xmlns:cx4="http://schemas.microsoft.com/office/drawing/2016/5/10/chartex" xmlns:cx5="http://schemas.microsoft.com/office/drawing/2016/5/11/chartex" xmlns:cx6="http://schemas.microsoft.com/office/drawing/2016/5/12/chartex" xmlns:cx7="http://schemas.microsoft.com/office/drawing/2016/5/13/chartex" xmlns:cx8="http://schemas.microsoft.com/office/drawing/2016/5/14/chartex" xmlns:cr="http://schemas.microsoft.com/office/comments/2020/reactions" xmlns:mc="http://schemas.openxmlformats.org/markup-compatibility/2006" xmlns:aink="http://schemas.microsoft.com/office/drawing/2016/ink" xmlns:am3d="http://schemas.microsoft.com/office/drawing/2017/model3d" xmlns:o="urn:schemas-microsoft-com:office:office" xmlns:oel="http://schemas.microsoft.com/office/2019/extlst" xmlns:r="http://schemas.openxmlformats.org/officeDocument/2006/relationships" xmlns:m="http://schemas.openxmlformats.org/officeDocument/2006/math" xmlns:v="urn:schemas-microsoft-com:vml" xmlns:wp14="http://schemas.microsoft.com/office/word/2010/wordprocessingDrawing" xmlns:wp="http://schemas.openxmlformats.org/drawingml/2006/wordprocessingDrawing" xmlns:w10="urn:schemas-microsoft-com:office:word" xmlns:w="http://schemas.openxmlformats.org/wordprocessingml/2006/main" xmlns:w14="http://schemas.microsoft.com/office/word/2010/wordml" xmlns:w15="http://schemas.microsoft.com/office/word/2012/wordml" xmlns:w16cex="http://schemas.microsoft.com/office/word/2018/wordml/cex" xmlns:w16cid="http://schemas.microsoft.com/office/word/2016/wordml/cid" xmlns:w16="http://schemas.microsoft.com/office/word/2018/wordml" xmlns:w16sdtdh="http://schemas.microsoft.com/office/word/2020/wordml/sdtdatahash" xmlns:w16se="http://schemas.microsoft.com/office/word/2015/wordml/symex" xmlns:wpg="http://schemas.microsoft.com/office/word/2010/wordprocessingGroup" xmlns:wpi="http://schemas.microsoft.com/office/word/2010/wordprocessingInk" xmlns:wne="http://schemas.microsoft.com/office/word/2006/wordml" xmlns:wps="http://schemas.microsoft.com/office/word/2010/wordprocessingShape" mc:Ignorable="w14 w15 w16se w16cid w16 w16cex w16sdtdh cr wp14">
   <w16cex:commentExtensible w16cex:durableId="3F70ABB5" w16cex:dateUtc="2024-04-15T12:59:00Z"/>
   <w16cex:commentExtensible w16cex:durableId="748A2516" w16cex:dateUtc="2024-04-15T13:09:00Z"/>
   <w16cex:commentExtensible w16cex:durableId="3C7E000A" w16cex:dateUtc="2024-04-19T00:05:00Z"/>
@@ -13200,7 +13290,7 @@
 </file>
 
 <file path=word/commentsIds.xml><?xml version="1.0" encoding="utf-8"?>
-<w16cid:commentsIds xmlns:wpc="http://schemas.microsoft.com/office/word/2010/wordprocessingCanvas" xmlns:cx="http://schemas.microsoft.com/office/drawing/2014/chartex" xmlns:cx1="http://schemas.microsoft.com/office/drawing/2015/9/8/chartex" xmlns:cx2="http://schemas.microsoft.com/office/drawing/2015/10/21/chartex" xmlns:cx3="http://schemas.microsoft.com/office/drawing/2016/5/9/chartex" xmlns:cx4="http://schemas.microsoft.com/office/drawing/2016/5/10/chartex" xmlns:cx5="http://schemas.microsoft.com/office/drawing/2016/5/11/chartex" xmlns:cx6="http://schemas.microsoft.com/office/drawing/2016/5/12/chartex" xmlns:cx7="http://schemas.microsoft.com/office/drawing/2016/5/13/chartex" xmlns:cx8="http://schemas.microsoft.com/office/drawing/2016/5/14/chartex" xmlns:mc="http://schemas.openxmlformats.org/markup-compatibility/2006" xmlns:aink="http://schemas.microsoft.com/office/drawing/2016/ink" xmlns:am3d="http://schemas.microsoft.com/office/drawing/2017/model3d" xmlns:o="urn:schemas-microsoft-com:office:office" xmlns:oel="http://schemas.microsoft.com/office/2019/extlst" xmlns:r="http://schemas.openxmlformats.org/officeDocument/2006/relationships" xmlns:m="http://schemas.openxmlformats.org/officeDocument/2006/math" xmlns:v="urn:schemas-microsoft-com:vml" xmlns:wp14="http://schemas.microsoft.com/office/word/2010/wordprocessingDrawing" xmlns:wp="http://schemas.openxmlformats.org/drawingml/2006/wordprocessingDrawing" xmlns:w10="urn:schemas-microsoft-com:office:word" xmlns:w="http://schemas.openxmlformats.org/wordprocessingml/2006/main" xmlns:w14="http://schemas.microsoft.com/office/word/2010/wordml" xmlns:w15="http://schemas.microsoft.com/office/word/2012/wordml" xmlns:w16cex="http://schemas.microsoft.com/office/word/2018/wordml/cex" xmlns:w16cid="http://schemas.microsoft.com/office/word/2016/wordml/cid" xmlns:w16="http://schemas.microsoft.com/office/word/2018/wordml" xmlns:w16du="http://schemas.microsoft.com/office/word/2023/wordml/word16du" xmlns:w16sdtdh="http://schemas.microsoft.com/office/word/2020/wordml/sdtdatahash" xmlns:w16se="http://schemas.microsoft.com/office/word/2015/wordml/symex" xmlns:wpg="http://schemas.microsoft.com/office/word/2010/wordprocessingGroup" xmlns:wpi="http://schemas.microsoft.com/office/word/2010/wordprocessingInk" xmlns:wne="http://schemas.microsoft.com/office/word/2006/wordml" xmlns:wps="http://schemas.microsoft.com/office/word/2010/wordprocessingShape" mc:Ignorable="w14 w15 w16se w16cid w16 w16cex w16sdtdh w16du wp14">
+<w16cid:commentsIds xmlns:wpc="http://schemas.microsoft.com/office/word/2010/wordprocessingCanvas" xmlns:cx="http://schemas.microsoft.com/office/drawing/2014/chartex" xmlns:cx1="http://schemas.microsoft.com/office/drawing/2015/9/8/chartex" xmlns:cx2="http://schemas.microsoft.com/office/drawing/2015/10/21/chartex" xmlns:cx3="http://schemas.microsoft.com/office/drawing/2016/5/9/chartex" xmlns:cx4="http://schemas.microsoft.com/office/drawing/2016/5/10/chartex" xmlns:cx5="http://schemas.microsoft.com/office/drawing/2016/5/11/chartex" xmlns:cx6="http://schemas.microsoft.com/office/drawing/2016/5/12/chartex" xmlns:cx7="http://schemas.microsoft.com/office/drawing/2016/5/13/chartex" xmlns:cx8="http://schemas.microsoft.com/office/drawing/2016/5/14/chartex" xmlns:mc="http://schemas.openxmlformats.org/markup-compatibility/2006" xmlns:aink="http://schemas.microsoft.com/office/drawing/2016/ink" xmlns:am3d="http://schemas.microsoft.com/office/drawing/2017/model3d" xmlns:o="urn:schemas-microsoft-com:office:office" xmlns:oel="http://schemas.microsoft.com/office/2019/extlst" xmlns:r="http://schemas.openxmlformats.org/officeDocument/2006/relationships" xmlns:m="http://schemas.openxmlformats.org/officeDocument/2006/math" xmlns:v="urn:schemas-microsoft-com:vml" xmlns:wp14="http://schemas.microsoft.com/office/word/2010/wordprocessingDrawing" xmlns:wp="http://schemas.openxmlformats.org/drawingml/2006/wordprocessingDrawing" xmlns:w10="urn:schemas-microsoft-com:office:word" xmlns:w="http://schemas.openxmlformats.org/wordprocessingml/2006/main" xmlns:w14="http://schemas.microsoft.com/office/word/2010/wordml" xmlns:w15="http://schemas.microsoft.com/office/word/2012/wordml" xmlns:w16cex="http://schemas.microsoft.com/office/word/2018/wordml/cex" xmlns:w16cid="http://schemas.microsoft.com/office/word/2016/wordml/cid" xmlns:w16="http://schemas.microsoft.com/office/word/2018/wordml" xmlns:w16sdtdh="http://schemas.microsoft.com/office/word/2020/wordml/sdtdatahash" xmlns:w16se="http://schemas.microsoft.com/office/word/2015/wordml/symex" xmlns:wpg="http://schemas.microsoft.com/office/word/2010/wordprocessingGroup" xmlns:wpi="http://schemas.microsoft.com/office/word/2010/wordprocessingInk" xmlns:wne="http://schemas.microsoft.com/office/word/2006/wordml" xmlns:wps="http://schemas.microsoft.com/office/word/2010/wordprocessingShape" mc:Ignorable="w14 w15 w16se w16cid w16 w16cex w16sdtdh wp14">
   <w16cid:commentId w16cid:paraId="7C705924" w16cid:durableId="3F70ABB5"/>
   <w16cid:commentId w16cid:paraId="12E363A1" w16cid:durableId="748A2516"/>
   <w16cid:commentId w16cid:paraId="0CC0B38F" w16cid:durableId="3C7E000A"/>
@@ -13215,7 +13305,7 @@
 </file>
 
 <file path=word/people.xml><?xml version="1.0" encoding="utf-8"?>
-<w15:people xmlns:wpc="http://schemas.microsoft.com/office/word/2010/wordprocessingCanvas" xmlns:cx="http://schemas.microsoft.com/office/drawing/2014/chartex" xmlns:cx1="http://schemas.microsoft.com/office/drawing/2015/9/8/chartex" xmlns:cx2="http://schemas.microsoft.com/office/drawing/2015/10/21/chartex" xmlns:cx3="http://schemas.microsoft.com/office/drawing/2016/5/9/chartex" xmlns:cx4="http://schemas.microsoft.com/office/drawing/2016/5/10/chartex" xmlns:cx5="http://schemas.microsoft.com/office/drawing/2016/5/11/chartex" xmlns:cx6="http://schemas.microsoft.com/office/drawing/2016/5/12/chartex" xmlns:cx7="http://schemas.microsoft.com/office/drawing/2016/5/13/chartex" xmlns:cx8="http://schemas.microsoft.com/office/drawing/2016/5/14/chartex" xmlns:mc="http://schemas.openxmlformats.org/markup-compatibility/2006" xmlns:aink="http://schemas.microsoft.com/office/drawing/2016/ink" xmlns:am3d="http://schemas.microsoft.com/office/drawing/2017/model3d" xmlns:o="urn:schemas-microsoft-com:office:office" xmlns:oel="http://schemas.microsoft.com/office/2019/extlst" xmlns:r="http://schemas.openxmlformats.org/officeDocument/2006/relationships" xmlns:m="http://schemas.openxmlformats.org/officeDocument/2006/math" xmlns:v="urn:schemas-microsoft-com:vml" xmlns:wp14="http://schemas.microsoft.com/office/word/2010/wordprocessingDrawing" xmlns:wp="http://schemas.openxmlformats.org/drawingml/2006/wordprocessingDrawing" xmlns:w10="urn:schemas-microsoft-com:office:word" xmlns:w="http://schemas.openxmlformats.org/wordprocessingml/2006/main" xmlns:w14="http://schemas.microsoft.com/office/word/2010/wordml" xmlns:w15="http://schemas.microsoft.com/office/word/2012/wordml" xmlns:w16cex="http://schemas.microsoft.com/office/word/2018/wordml/cex" xmlns:w16cid="http://schemas.microsoft.com/office/word/2016/wordml/cid" xmlns:w16="http://schemas.microsoft.com/office/word/2018/wordml" xmlns:w16du="http://schemas.microsoft.com/office/word/2023/wordml/word16du" xmlns:w16sdtdh="http://schemas.microsoft.com/office/word/2020/wordml/sdtdatahash" xmlns:w16se="http://schemas.microsoft.com/office/word/2015/wordml/symex" xmlns:wpg="http://schemas.microsoft.com/office/word/2010/wordprocessingGroup" xmlns:wpi="http://schemas.microsoft.com/office/word/2010/wordprocessingInk" xmlns:wne="http://schemas.microsoft.com/office/word/2006/wordml" xmlns:wps="http://schemas.microsoft.com/office/word/2010/wordprocessingShape" mc:Ignorable="w14 w15 w16se w16cid w16 w16cex w16sdtdh w16du wp14">
+<w15:people xmlns:wpc="http://schemas.microsoft.com/office/word/2010/wordprocessingCanvas" xmlns:cx="http://schemas.microsoft.com/office/drawing/2014/chartex" xmlns:cx1="http://schemas.microsoft.com/office/drawing/2015/9/8/chartex" xmlns:cx2="http://schemas.microsoft.com/office/drawing/2015/10/21/chartex" xmlns:cx3="http://schemas.microsoft.com/office/drawing/2016/5/9/chartex" xmlns:cx4="http://schemas.microsoft.com/office/drawing/2016/5/10/chartex" xmlns:cx5="http://schemas.microsoft.com/office/drawing/2016/5/11/chartex" xmlns:cx6="http://schemas.microsoft.com/office/drawing/2016/5/12/chartex" xmlns:cx7="http://schemas.microsoft.com/office/drawing/2016/5/13/chartex" xmlns:cx8="http://schemas.microsoft.com/office/drawing/2016/5/14/chartex" xmlns:mc="http://schemas.openxmlformats.org/markup-compatibility/2006" xmlns:aink="http://schemas.microsoft.com/office/drawing/2016/ink" xmlns:am3d="http://schemas.microsoft.com/office/drawing/2017/model3d" xmlns:o="urn:schemas-microsoft-com:office:office" xmlns:oel="http://schemas.microsoft.com/office/2019/extlst" xmlns:r="http://schemas.openxmlformats.org/officeDocument/2006/relationships" xmlns:m="http://schemas.openxmlformats.org/officeDocument/2006/math" xmlns:v="urn:schemas-microsoft-com:vml" xmlns:wp14="http://schemas.microsoft.com/office/word/2010/wordprocessingDrawing" xmlns:wp="http://schemas.openxmlformats.org/drawingml/2006/wordprocessingDrawing" xmlns:w10="urn:schemas-microsoft-com:office:word" xmlns:w="http://schemas.openxmlformats.org/wordprocessingml/2006/main" xmlns:w14="http://schemas.microsoft.com/office/word/2010/wordml" xmlns:w15="http://schemas.microsoft.com/office/word/2012/wordml" xmlns:w16cex="http://schemas.microsoft.com/office/word/2018/wordml/cex" xmlns:w16cid="http://schemas.microsoft.com/office/word/2016/wordml/cid" xmlns:w16="http://schemas.microsoft.com/office/word/2018/wordml" xmlns:w16sdtdh="http://schemas.microsoft.com/office/word/2020/wordml/sdtdatahash" xmlns:w16se="http://schemas.microsoft.com/office/word/2015/wordml/symex" xmlns:wpg="http://schemas.microsoft.com/office/word/2010/wordprocessingGroup" xmlns:wpi="http://schemas.microsoft.com/office/word/2010/wordprocessingInk" xmlns:wne="http://schemas.microsoft.com/office/word/2006/wordml" xmlns:wps="http://schemas.microsoft.com/office/word/2010/wordprocessingShape" mc:Ignorable="w14 w15 w16se w16cid w16 w16cex w16sdtdh wp14">
   <w15:person w15:author="MATHEUS DA SILVA GOMES">
     <w15:presenceInfo w15:providerId="AD" w15:userId="S::matheus.gomes25@fatec.sp.gov.br::a84cf2e2-3452-491d-bca3-ac3bad4014f5"/>
   </w15:person>
@@ -13223,7 +13313,7 @@
 </file>
 
 <file path=word/styles.xml><?xml version="1.0" encoding="utf-8"?>
-<w:styles xmlns:mc="http://schemas.openxmlformats.org/markup-compatibility/2006" xmlns:r="http://schemas.openxmlformats.org/officeDocument/2006/relationships" xmlns:w="http://schemas.openxmlformats.org/wordprocessingml/2006/main" xmlns:w14="http://schemas.microsoft.com/office/word/2010/wordml" xmlns:w15="http://schemas.microsoft.com/office/word/2012/wordml" xmlns:w16cex="http://schemas.microsoft.com/office/word/2018/wordml/cex" xmlns:w16cid="http://schemas.microsoft.com/office/word/2016/wordml/cid" xmlns:w16="http://schemas.microsoft.com/office/word/2018/wordml" xmlns:w16du="http://schemas.microsoft.com/office/word/2023/wordml/word16du" xmlns:w16sdtdh="http://schemas.microsoft.com/office/word/2020/wordml/sdtdatahash" xmlns:w16se="http://schemas.microsoft.com/office/word/2015/wordml/symex" mc:Ignorable="w14 w15 w16se w16cid w16 w16cex w16sdtdh w16du">
+<w:styles xmlns:mc="http://schemas.openxmlformats.org/markup-compatibility/2006" xmlns:r="http://schemas.openxmlformats.org/officeDocument/2006/relationships" xmlns:w="http://schemas.openxmlformats.org/wordprocessingml/2006/main" xmlns:w14="http://schemas.microsoft.com/office/word/2010/wordml" xmlns:w15="http://schemas.microsoft.com/office/word/2012/wordml" xmlns:w16cex="http://schemas.microsoft.com/office/word/2018/wordml/cex" xmlns:w16cid="http://schemas.microsoft.com/office/word/2016/wordml/cid" xmlns:w16="http://schemas.microsoft.com/office/word/2018/wordml" xmlns:w16sdtdh="http://schemas.microsoft.com/office/word/2020/wordml/sdtdatahash" xmlns:w16se="http://schemas.microsoft.com/office/word/2015/wordml/symex" mc:Ignorable="w14 w15 w16se w16cid w16 w16cex w16sdtdh">
   <w:docDefaults>
     <w:rPrDefault>
       <w:rPr>

</xml_diff>

<commit_message>
docs: Removido comentário de teste.
</commit_message>
<xml_diff>
--- a/Projeto Vitrine Virtural/Documentation/Artefatos-final/Documentação de requisitos-v1.docx
+++ b/Projeto Vitrine Virtural/Documentation/Artefatos-final/Documentação de requisitos-v1.docx
@@ -2,27 +2,6 @@
 <file path=word/document.xml><?xml version="1.0" encoding="utf-8"?>
 <w:document xmlns:wpc="http://schemas.microsoft.com/office/word/2010/wordprocessingCanvas" xmlns:cx="http://schemas.microsoft.com/office/drawing/2014/chartex" xmlns:cx1="http://schemas.microsoft.com/office/drawing/2015/9/8/chartex" xmlns:cx2="http://schemas.microsoft.com/office/drawing/2015/10/21/chartex" xmlns:cx3="http://schemas.microsoft.com/office/drawing/2016/5/9/chartex" xmlns:cx4="http://schemas.microsoft.com/office/drawing/2016/5/10/chartex" xmlns:cx5="http://schemas.microsoft.com/office/drawing/2016/5/11/chartex" xmlns:cx6="http://schemas.microsoft.com/office/drawing/2016/5/12/chartex" xmlns:cx7="http://schemas.microsoft.com/office/drawing/2016/5/13/chartex" xmlns:cx8="http://schemas.microsoft.com/office/drawing/2016/5/14/chartex" xmlns:mc="http://schemas.openxmlformats.org/markup-compatibility/2006" xmlns:aink="http://schemas.microsoft.com/office/drawing/2016/ink" xmlns:am3d="http://schemas.microsoft.com/office/drawing/2017/model3d" xmlns:o="urn:schemas-microsoft-com:office:office" xmlns:oel="http://schemas.microsoft.com/office/2019/extlst" xmlns:r="http://schemas.openxmlformats.org/officeDocument/2006/relationships" xmlns:m="http://schemas.openxmlformats.org/officeDocument/2006/math" xmlns:v="urn:schemas-microsoft-com:vml" xmlns:wp14="http://schemas.microsoft.com/office/word/2010/wordprocessingDrawing" xmlns:wp="http://schemas.openxmlformats.org/drawingml/2006/wordprocessingDrawing" xmlns:w10="urn:schemas-microsoft-com:office:word" xmlns:w="http://schemas.openxmlformats.org/wordprocessingml/2006/main" xmlns:w14="http://schemas.microsoft.com/office/word/2010/wordml" xmlns:w15="http://schemas.microsoft.com/office/word/2012/wordml" xmlns:w16cex="http://schemas.microsoft.com/office/word/2018/wordml/cex" xmlns:w16cid="http://schemas.microsoft.com/office/word/2016/wordml/cid" xmlns:w16="http://schemas.microsoft.com/office/word/2018/wordml" xmlns:w16sdtdh="http://schemas.microsoft.com/office/word/2020/wordml/sdtdatahash" xmlns:w16se="http://schemas.microsoft.com/office/word/2015/wordml/symex" xmlns:wpg="http://schemas.microsoft.com/office/word/2010/wordprocessingGroup" xmlns:wpi="http://schemas.microsoft.com/office/word/2010/wordprocessingInk" xmlns:wne="http://schemas.microsoft.com/office/word/2006/wordml" xmlns:wps="http://schemas.microsoft.com/office/word/2010/wordprocessingShape" mc:Ignorable="w14 w15 w16se w16cid w16 w16cex w16sdtdh wp14">
   <w:body>
-    <w:p>
-      <w:pPr>
-        <w:rPr>
-          <w:rFonts w:ascii="Arial" w:hAnsi="Arial" w:cs="Arial"/>
-          <w:b/>
-          <w:bCs/>
-          <w:sz w:val="20"/>
-          <w:szCs w:val="20"/>
-        </w:rPr>
-      </w:pPr>
-      <w:r>
-        <w:rPr>
-          <w:rFonts w:ascii="Arial" w:hAnsi="Arial" w:cs="Arial"/>
-          <w:b/>
-          <w:bCs/>
-          <w:sz w:val="20"/>
-          <w:szCs w:val="20"/>
-        </w:rPr>
-        <w:t>Teste teste teste testando</w:t>
-      </w:r>
-    </w:p>
     <w:p>
       <w:pPr>
         <w:rPr>
@@ -653,19 +632,11 @@
                 <w:rFonts w:ascii="Arial" w:eastAsia="Calibri" w:hAnsi="Arial"/>
               </w:rPr>
             </w:pPr>
-            <w:proofErr w:type="gramStart"/>
             <w:r>
               <w:rPr>
                 <w:rFonts w:ascii="Arial" w:eastAsia="Calibri" w:hAnsi="Arial"/>
               </w:rPr>
-              <w:t>(  )</w:t>
-            </w:r>
-            <w:proofErr w:type="gramEnd"/>
-            <w:r>
-              <w:rPr>
-                <w:rFonts w:ascii="Arial" w:eastAsia="Calibri" w:hAnsi="Arial"/>
-              </w:rPr>
-              <w:t xml:space="preserve"> Oculto</w:t>
+              <w:t>(  ) Oculto</w:t>
             </w:r>
           </w:p>
           <w:p>
@@ -737,47 +708,29 @@
                 <w:szCs w:val="24"/>
               </w:rPr>
             </w:pPr>
-            <w:proofErr w:type="gramStart"/>
             <w:r>
               <w:rPr>
                 <w:rFonts w:ascii="Arial" w:eastAsia="Calibri" w:hAnsi="Arial" w:cs="Arial"/>
                 <w:szCs w:val="24"/>
               </w:rPr>
-              <w:t>(  )</w:t>
-            </w:r>
-            <w:proofErr w:type="gramEnd"/>
-            <w:r>
+              <w:t>(  ) Alta</w:t>
+            </w:r>
+          </w:p>
+          <w:p>
+            <w:pPr>
+              <w:widowControl w:val="0"/>
+              <w:jc w:val="both"/>
               <w:rPr>
                 <w:rFonts w:ascii="Arial" w:eastAsia="Calibri" w:hAnsi="Arial" w:cs="Arial"/>
                 <w:szCs w:val="24"/>
               </w:rPr>
-              <w:t xml:space="preserve"> Alta</w:t>
-            </w:r>
-          </w:p>
-          <w:p>
-            <w:pPr>
-              <w:widowControl w:val="0"/>
-              <w:jc w:val="both"/>
+            </w:pPr>
+            <w:r>
               <w:rPr>
                 <w:rFonts w:ascii="Arial" w:eastAsia="Calibri" w:hAnsi="Arial" w:cs="Arial"/>
                 <w:szCs w:val="24"/>
               </w:rPr>
-            </w:pPr>
-            <w:proofErr w:type="gramStart"/>
-            <w:r>
-              <w:rPr>
-                <w:rFonts w:ascii="Arial" w:eastAsia="Calibri" w:hAnsi="Arial" w:cs="Arial"/>
-                <w:szCs w:val="24"/>
-              </w:rPr>
-              <w:t>(  )</w:t>
-            </w:r>
-            <w:proofErr w:type="gramEnd"/>
-            <w:r>
-              <w:rPr>
-                <w:rFonts w:ascii="Arial" w:eastAsia="Calibri" w:hAnsi="Arial" w:cs="Arial"/>
-                <w:szCs w:val="24"/>
-              </w:rPr>
-              <w:t xml:space="preserve"> Média</w:t>
+              <w:t>(  ) Média</w:t>
             </w:r>
           </w:p>
           <w:p>
@@ -791,23 +744,13 @@
                 <w:lang w:eastAsia="ar-SA"/>
               </w:rPr>
             </w:pPr>
-            <w:proofErr w:type="gramStart"/>
             <w:r>
               <w:rPr>
                 <w:rFonts w:ascii="Arial" w:hAnsi="Arial" w:cs="Arial"/>
                 <w:szCs w:val="24"/>
                 <w:lang w:eastAsia="ar-SA"/>
               </w:rPr>
-              <w:t>(  )</w:t>
-            </w:r>
-            <w:proofErr w:type="gramEnd"/>
-            <w:r>
-              <w:rPr>
-                <w:rFonts w:ascii="Arial" w:hAnsi="Arial" w:cs="Arial"/>
-                <w:szCs w:val="24"/>
-                <w:lang w:eastAsia="ar-SA"/>
-              </w:rPr>
-              <w:t xml:space="preserve"> Baixa</w:t>
+              <w:t>(  ) Baixa</w:t>
             </w:r>
           </w:p>
         </w:tc>
@@ -927,23 +870,7 @@
     </w:p>
     <w:p>
       <w:r>
-        <w:t xml:space="preserve">Prioridade: </w:t>
-      </w:r>
-      <w:proofErr w:type="gramStart"/>
-      <w:r>
-        <w:t>Essencial(</w:t>
-      </w:r>
-      <w:proofErr w:type="gramEnd"/>
-      <w:r>
-        <w:t xml:space="preserve">é uma regra?), Importante, Desejável. (quando o sistema está </w:t>
-      </w:r>
-      <w:proofErr w:type="gramStart"/>
-      <w:r>
-        <w:t>dentro da pool principal</w:t>
-      </w:r>
-      <w:proofErr w:type="gramEnd"/>
-      <w:r>
-        <w:t xml:space="preserve"> ele está funcionando corretamente, quando tem requisito não funcional em andamento no sistema o sistema está funcionando eficientemente)</w:t>
+        <w:t>Prioridade: Essencial(é uma regra?), Importante, Desejável. (quando o sistema está dentro da pool principal ele está funcionando corretamente, quando tem requisito não funcional em andamento no sistema o sistema está funcionando eficientemente)</w:t>
       </w:r>
     </w:p>
     <w:p>
@@ -1002,6 +929,7 @@
           <w:sz w:val="20"/>
           <w:szCs w:val="20"/>
         </w:rPr>
+        <w:lastRenderedPageBreak/>
         <w:t>Quadro 1</w:t>
       </w:r>
       <w:r>
@@ -2820,6 +2748,7 @@
                 <w:b/>
                 <w:bCs/>
               </w:rPr>
+              <w:lastRenderedPageBreak/>
               <w:t>ID:</w:t>
             </w:r>
             <w:r>
@@ -4265,15 +4194,7 @@
                 <w:rFonts w:ascii="Calibri" w:hAnsi="Calibri" w:cs="Calibri"/>
                 <w:color w:val="000000"/>
               </w:rPr>
-              <w:t xml:space="preserve">s seus </w:t>
-            </w:r>
-            <w:proofErr w:type="gramStart"/>
-            <w:r>
-              <w:rPr>
-                <w:rFonts w:ascii="Calibri" w:hAnsi="Calibri" w:cs="Calibri"/>
-                <w:color w:val="000000"/>
-              </w:rPr>
-              <w:t xml:space="preserve">dados </w:t>
+              <w:t xml:space="preserve">s seus dados </w:t>
             </w:r>
             <w:r>
               <w:rPr>
@@ -4296,7 +4217,6 @@
               </w:rPr>
               <w:t>ados</w:t>
             </w:r>
-            <w:proofErr w:type="gramEnd"/>
             <w:r>
               <w:rPr>
                 <w:rFonts w:ascii="Calibri" w:hAnsi="Calibri" w:cs="Calibri"/>
@@ -4392,21 +4312,12 @@
               </w:rPr>
               <w:t xml:space="preserve"> e senha; </w:t>
             </w:r>
-            <w:proofErr w:type="gramStart"/>
-            <w:r>
-              <w:rPr>
-                <w:rFonts w:ascii="Calibri" w:hAnsi="Calibri" w:cs="Calibri"/>
-                <w:color w:val="000000"/>
-              </w:rPr>
-              <w:t>Criar</w:t>
-            </w:r>
-            <w:proofErr w:type="gramEnd"/>
-            <w:r>
-              <w:rPr>
-                <w:rFonts w:ascii="Calibri" w:hAnsi="Calibri" w:cs="Calibri"/>
-                <w:color w:val="000000"/>
-              </w:rPr>
-              <w:t xml:space="preserve"> b</w:t>
+            <w:r>
+              <w:rPr>
+                <w:rFonts w:ascii="Calibri" w:hAnsi="Calibri" w:cs="Calibri"/>
+                <w:color w:val="000000"/>
+              </w:rPr>
+              <w:t>Criar b</w:t>
             </w:r>
             <w:r>
               <w:rPr>
@@ -4514,6 +4425,7 @@
                 <w:b/>
                 <w:bCs/>
               </w:rPr>
+              <w:lastRenderedPageBreak/>
               <w:t>ID:</w:t>
             </w:r>
             <w:r>
@@ -6426,7 +6338,6 @@
               </w:rPr>
               <w:t xml:space="preserve"> permitir </w:t>
             </w:r>
-            <w:proofErr w:type="gramStart"/>
             <w:r>
               <w:rPr>
                 <w:rFonts w:ascii="Calibri" w:hAnsi="Calibri" w:cs="Calibri"/>
@@ -6434,7 +6345,6 @@
               </w:rPr>
               <w:t>o  usuário</w:t>
             </w:r>
-            <w:proofErr w:type="gramEnd"/>
             <w:r>
               <w:rPr>
                 <w:rFonts w:ascii="Calibri" w:hAnsi="Calibri" w:cs="Calibri"/>

</xml_diff>